<commit_message>
ESP32 S3 Images added
</commit_message>
<xml_diff>
--- a/22-NTU-CS-1366(Github_HomeTask).docx
+++ b/22-NTU-CS-1366(Github_HomeTask).docx
@@ -49,7 +49,7 @@
           <w:szCs w:val="36"/>
         </w:rPr>
         <w:drawing>
-          <wp:inline distT="0" distB="0" distL="0" distR="0" wp14:anchorId="1FA36167" wp14:editId="0C98028B">
+          <wp:inline distT="0" distB="0" distL="0" distR="0" wp14:anchorId="1FA36167" wp14:editId="485AB146">
             <wp:extent cx="1876425" cy="1771650"/>
             <wp:effectExtent l="0" t="0" r="9525" b="0"/>
             <wp:docPr id="685324150" name="Picture 1"/>
@@ -892,7 +892,7 @@
           <w:noProof/>
         </w:rPr>
         <w:drawing>
-          <wp:inline distT="0" distB="0" distL="0" distR="0" wp14:anchorId="0EEE9925" wp14:editId="7FE1982D">
+          <wp:inline distT="0" distB="0" distL="0" distR="0" wp14:anchorId="0EEE9925" wp14:editId="7E84D134">
             <wp:extent cx="5943600" cy="3343275"/>
             <wp:effectExtent l="0" t="0" r="0" b="9525"/>
             <wp:docPr id="1065438477" name="Picture 2" descr="A computer screen shot of a black screen&#10;&#10;AI-generated content may be incorrect."/>
@@ -1025,6 +1025,7 @@
           <w:rFonts w:ascii="Century Gothic" w:eastAsiaTheme="minorHAnsi" w:hAnsi="Century Gothic" w:cstheme="minorBidi"/>
           <w:b/>
           <w:bCs/>
+          <w:noProof/>
           <w:sz w:val="36"/>
           <w:szCs w:val="36"/>
           <w:lang w:eastAsia="en-US" w:bidi="ar-SA"/>
@@ -1092,6 +1093,67 @@
           <w14:ligatures w14:val="standardContextual"/>
         </w:rPr>
         <w:t>push a file from a different folder</w:t>
+      </w:r>
+    </w:p>
+    <w:p>
+      <w:pPr>
+        <w:pStyle w:val="BodyText"/>
+        <w:spacing w:line="360" w:lineRule="auto"/>
+        <w:rPr>
+          <w:rFonts w:ascii="Century Gothic" w:eastAsiaTheme="minorHAnsi" w:hAnsi="Century Gothic" w:cstheme="minorBidi"/>
+          <w:b/>
+          <w:bCs/>
+          <w:sz w:val="36"/>
+          <w:szCs w:val="36"/>
+          <w:lang w:eastAsia="en-US" w:bidi="ar-SA"/>
+          <w14:ligatures w14:val="standardContextual"/>
+        </w:rPr>
+      </w:pPr>
+      <w:r>
+        <w:rPr>
+          <w:rFonts w:ascii="Century Gothic" w:eastAsiaTheme="minorHAnsi" w:hAnsi="Century Gothic" w:cstheme="minorBidi"/>
+          <w:b/>
+          <w:bCs/>
+          <w:sz w:val="36"/>
+          <w:szCs w:val="36"/>
+          <w:lang w:eastAsia="en-US" w:bidi="ar-SA"/>
+          <w14:ligatures w14:val="standardContextual"/>
+        </w:rPr>
+        <w:drawing>
+          <wp:inline distT="0" distB="0" distL="0" distR="0" wp14:anchorId="253EBF48" wp14:editId="1EECD3C4">
+            <wp:extent cx="5943600" cy="3343275"/>
+            <wp:effectExtent l="0" t="0" r="0" b="9525"/>
+            <wp:docPr id="208314537" name="Picture 1"/>
+            <wp:cNvGraphicFramePr>
+              <a:graphicFrameLocks xmlns:a="http://schemas.openxmlformats.org/drawingml/2006/main" noChangeAspect="1"/>
+            </wp:cNvGraphicFramePr>
+            <a:graphic xmlns:a="http://schemas.openxmlformats.org/drawingml/2006/main">
+              <a:graphicData uri="http://schemas.openxmlformats.org/drawingml/2006/picture">
+                <pic:pic xmlns:pic="http://schemas.openxmlformats.org/drawingml/2006/picture">
+                  <pic:nvPicPr>
+                    <pic:cNvPr id="208314537" name=""/>
+                    <pic:cNvPicPr/>
+                  </pic:nvPicPr>
+                  <pic:blipFill>
+                    <a:blip r:embed="rId9"/>
+                    <a:stretch>
+                      <a:fillRect/>
+                    </a:stretch>
+                  </pic:blipFill>
+                  <pic:spPr>
+                    <a:xfrm>
+                      <a:off x="0" y="0"/>
+                      <a:ext cx="5943600" cy="3343275"/>
+                    </a:xfrm>
+                    <a:prstGeom prst="rect">
+                      <a:avLst/>
+                    </a:prstGeom>
+                  </pic:spPr>
+                </pic:pic>
+              </a:graphicData>
+            </a:graphic>
+          </wp:inline>
+        </w:drawing>
       </w:r>
     </w:p>
     <w:p>
@@ -2448,6 +2510,7 @@
   <w:style w:type="character" w:default="1" w:styleId="DefaultParagraphFont">
     <w:name w:val="Default Paragraph Font"/>
     <w:uiPriority w:val="1"/>
+    <w:semiHidden/>
     <w:unhideWhenUsed/>
   </w:style>
   <w:style w:type="table" w:default="1" w:styleId="TableNormal">

</xml_diff>